<commit_message>
Added more meta-info to doc
</commit_message>
<xml_diff>
--- a/datasets/enron_dataset/Relevant_Enron_Events.docx
+++ b/datasets/enron_dataset/Relevant_Enron_Events.docx
@@ -4,7 +4,7 @@
   <w:body>
     <w:tbl>
       <w:tblPr>
-        <w:tblW w:w="0" w:type="auto"/>
+        <w:tblW w:w="5152" w:type="pct"/>
         <w:tblCellSpacing w:w="0" w:type="dxa"/>
         <w:tblBorders>
           <w:top w:val="single" w:sz="4" w:space="0" w:color="auto"/>
@@ -23,7 +23,7 @@
         <w:tblLook w:val="04A0" w:firstRow="1" w:lastRow="0" w:firstColumn="1" w:lastColumn="0" w:noHBand="0" w:noVBand="1"/>
       </w:tblPr>
       <w:tblGrid>
-        <w:gridCol w:w="1870"/>
+        <w:gridCol w:w="2154"/>
         <w:gridCol w:w="7480"/>
       </w:tblGrid>
       <w:tr>
@@ -32,7 +32,7 @@
         </w:trPr>
         <w:tc>
           <w:tcPr>
-            <w:tcW w:w="1000" w:type="pct"/>
+            <w:tcW w:w="1118" w:type="pct"/>
             <w:vAlign w:val="center"/>
             <w:hideMark/>
           </w:tcPr>
@@ -76,25 +76,7 @@
                 <w:sz w:val="24"/>
                 <w:szCs w:val="24"/>
               </w:rPr>
-              <w:t xml:space="preserve">Enron is formed following a merger between Houston Natural Gas Co. and </w:t>
-            </w:r>
-            <w:proofErr w:type="spellStart"/>
-            <w:r>
-              <w:rPr>
-                <w:rFonts w:ascii="Times New Roman" w:eastAsia="Times New Roman" w:hAnsi="Times New Roman" w:cs="Times New Roman"/>
-                <w:sz w:val="24"/>
-                <w:szCs w:val="24"/>
-              </w:rPr>
-              <w:t>InterNorth</w:t>
-            </w:r>
-            <w:proofErr w:type="spellEnd"/>
-            <w:r>
-              <w:rPr>
-                <w:rFonts w:ascii="Times New Roman" w:eastAsia="Times New Roman" w:hAnsi="Times New Roman" w:cs="Times New Roman"/>
-                <w:sz w:val="24"/>
-                <w:szCs w:val="24"/>
-              </w:rPr>
-              <w:t xml:space="preserve"> Inc.</w:t>
+              <w:t>Enron is formed following a merger between Houston Natural Gas Co. and InterNorth Inc.</w:t>
             </w:r>
           </w:p>
         </w:tc>
@@ -105,7 +87,7 @@
         </w:trPr>
         <w:tc>
           <w:tcPr>
-            <w:tcW w:w="1000" w:type="pct"/>
+            <w:tcW w:w="1118" w:type="pct"/>
             <w:vAlign w:val="center"/>
             <w:hideMark/>
           </w:tcPr>
@@ -160,7 +142,7 @@
         </w:trPr>
         <w:tc>
           <w:tcPr>
-            <w:tcW w:w="1000" w:type="pct"/>
+            <w:tcW w:w="1118" w:type="pct"/>
             <w:vAlign w:val="center"/>
             <w:hideMark/>
           </w:tcPr>
@@ -204,25 +186,7 @@
                 <w:sz w:val="24"/>
                 <w:szCs w:val="24"/>
               </w:rPr>
-              <w:t xml:space="preserve">Andrew </w:t>
-            </w:r>
-            <w:proofErr w:type="spellStart"/>
-            <w:r>
-              <w:rPr>
-                <w:rFonts w:ascii="Times New Roman" w:eastAsia="Times New Roman" w:hAnsi="Times New Roman" w:cs="Times New Roman"/>
-                <w:sz w:val="24"/>
-                <w:szCs w:val="24"/>
-              </w:rPr>
-              <w:t>Fastow</w:t>
-            </w:r>
-            <w:proofErr w:type="spellEnd"/>
-            <w:r>
-              <w:rPr>
-                <w:rFonts w:ascii="Times New Roman" w:eastAsia="Times New Roman" w:hAnsi="Times New Roman" w:cs="Times New Roman"/>
-                <w:sz w:val="24"/>
-                <w:szCs w:val="24"/>
-              </w:rPr>
-              <w:t xml:space="preserve"> is promoted to CFO, he ultimately spearheads the creation of a network of companies that hide Enron's losses.</w:t>
+              <w:t>Andrew Fastow is promoted to CFO, he ultimately spearheads the creation of a network of companies that hide Enron's losses.</w:t>
             </w:r>
           </w:p>
         </w:tc>
@@ -233,7 +197,7 @@
         </w:trPr>
         <w:tc>
           <w:tcPr>
-            <w:tcW w:w="1000" w:type="pct"/>
+            <w:tcW w:w="1118" w:type="pct"/>
             <w:vAlign w:val="center"/>
             <w:hideMark/>
           </w:tcPr>
@@ -288,7 +252,7 @@
         </w:trPr>
         <w:tc>
           <w:tcPr>
-            <w:tcW w:w="1000" w:type="pct"/>
+            <w:tcW w:w="1118" w:type="pct"/>
             <w:vAlign w:val="center"/>
             <w:hideMark/>
           </w:tcPr>
@@ -308,6 +272,24 @@
                 <w:szCs w:val="24"/>
               </w:rPr>
               <w:t>Feb. 12, 2001</w:t>
+            </w:r>
+          </w:p>
+          <w:p>
+            <w:pPr>
+              <w:spacing w:after="0" w:line="240" w:lineRule="auto"/>
+              <w:rPr>
+                <w:rFonts w:ascii="Times New Roman" w:eastAsia="Times New Roman" w:hAnsi="Times New Roman" w:cs="Times New Roman"/>
+                <w:sz w:val="24"/>
+                <w:szCs w:val="24"/>
+              </w:rPr>
+            </w:pPr>
+            <w:r>
+              <w:rPr>
+                <w:rFonts w:ascii="Times New Roman" w:eastAsia="Times New Roman" w:hAnsi="Times New Roman" w:cs="Times New Roman"/>
+                <w:sz w:val="24"/>
+                <w:szCs w:val="24"/>
+              </w:rPr>
+              <w:t>(Day 43 – Wk. 7)</w:t>
             </w:r>
           </w:p>
         </w:tc>
@@ -343,7 +325,7 @@
         </w:trPr>
         <w:tc>
           <w:tcPr>
-            <w:tcW w:w="1000" w:type="pct"/>
+            <w:tcW w:w="1118" w:type="pct"/>
             <w:vAlign w:val="center"/>
             <w:hideMark/>
           </w:tcPr>
@@ -363,6 +345,24 @@
                 <w:szCs w:val="24"/>
               </w:rPr>
               <w:t>Aug. 14, 2001</w:t>
+            </w:r>
+          </w:p>
+          <w:p>
+            <w:pPr>
+              <w:spacing w:after="0" w:line="240" w:lineRule="auto"/>
+              <w:rPr>
+                <w:rFonts w:ascii="Times New Roman" w:eastAsia="Times New Roman" w:hAnsi="Times New Roman" w:cs="Times New Roman"/>
+                <w:sz w:val="24"/>
+                <w:szCs w:val="24"/>
+              </w:rPr>
+            </w:pPr>
+            <w:r>
+              <w:rPr>
+                <w:rFonts w:ascii="Times New Roman" w:eastAsia="Times New Roman" w:hAnsi="Times New Roman" w:cs="Times New Roman"/>
+                <w:sz w:val="24"/>
+                <w:szCs w:val="24"/>
+              </w:rPr>
+              <w:t>(Day 226 – Wk. 33)</w:t>
             </w:r>
           </w:p>
         </w:tc>
@@ -398,7 +398,7 @@
         </w:trPr>
         <w:tc>
           <w:tcPr>
-            <w:tcW w:w="1000" w:type="pct"/>
+            <w:tcW w:w="1118" w:type="pct"/>
             <w:vAlign w:val="center"/>
             <w:hideMark/>
           </w:tcPr>
@@ -418,6 +418,24 @@
                 <w:szCs w:val="24"/>
               </w:rPr>
               <w:t>Oct. 12, 2001</w:t>
+            </w:r>
+          </w:p>
+          <w:p>
+            <w:pPr>
+              <w:spacing w:after="0" w:line="240" w:lineRule="auto"/>
+              <w:rPr>
+                <w:rFonts w:ascii="Times New Roman" w:eastAsia="Times New Roman" w:hAnsi="Times New Roman" w:cs="Times New Roman"/>
+                <w:sz w:val="24"/>
+                <w:szCs w:val="24"/>
+              </w:rPr>
+            </w:pPr>
+            <w:r>
+              <w:rPr>
+                <w:rFonts w:ascii="Times New Roman" w:eastAsia="Times New Roman" w:hAnsi="Times New Roman" w:cs="Times New Roman"/>
+                <w:sz w:val="24"/>
+                <w:szCs w:val="24"/>
+              </w:rPr>
+              <w:t>(Day 285 – Wk. 41)</w:t>
             </w:r>
           </w:p>
         </w:tc>
@@ -453,7 +471,7 @@
         </w:trPr>
         <w:tc>
           <w:tcPr>
-            <w:tcW w:w="1000" w:type="pct"/>
+            <w:tcW w:w="1118" w:type="pct"/>
             <w:vAlign w:val="center"/>
             <w:hideMark/>
           </w:tcPr>
@@ -473,6 +491,24 @@
                 <w:szCs w:val="24"/>
               </w:rPr>
               <w:t>Oct. 16, 2001</w:t>
+            </w:r>
+          </w:p>
+          <w:p>
+            <w:pPr>
+              <w:spacing w:after="0" w:line="240" w:lineRule="auto"/>
+              <w:rPr>
+                <w:rFonts w:ascii="Times New Roman" w:eastAsia="Times New Roman" w:hAnsi="Times New Roman" w:cs="Times New Roman"/>
+                <w:sz w:val="24"/>
+                <w:szCs w:val="24"/>
+              </w:rPr>
+            </w:pPr>
+            <w:r>
+              <w:rPr>
+                <w:rFonts w:ascii="Times New Roman" w:eastAsia="Times New Roman" w:hAnsi="Times New Roman" w:cs="Times New Roman"/>
+                <w:sz w:val="24"/>
+                <w:szCs w:val="24"/>
+              </w:rPr>
+              <w:t>(Day 289 – Wk. 42)</w:t>
             </w:r>
           </w:p>
         </w:tc>
@@ -508,7 +544,7 @@
         </w:trPr>
         <w:tc>
           <w:tcPr>
-            <w:tcW w:w="1000" w:type="pct"/>
+            <w:tcW w:w="1118" w:type="pct"/>
             <w:vAlign w:val="center"/>
             <w:hideMark/>
           </w:tcPr>
@@ -528,6 +564,24 @@
                 <w:szCs w:val="24"/>
               </w:rPr>
               <w:t>Oct. 22, 2001</w:t>
+            </w:r>
+          </w:p>
+          <w:p>
+            <w:pPr>
+              <w:spacing w:after="0" w:line="240" w:lineRule="auto"/>
+              <w:rPr>
+                <w:rFonts w:ascii="Times New Roman" w:eastAsia="Times New Roman" w:hAnsi="Times New Roman" w:cs="Times New Roman"/>
+                <w:sz w:val="24"/>
+                <w:szCs w:val="24"/>
+              </w:rPr>
+            </w:pPr>
+            <w:r>
+              <w:rPr>
+                <w:rFonts w:ascii="Times New Roman" w:eastAsia="Times New Roman" w:hAnsi="Times New Roman" w:cs="Times New Roman"/>
+                <w:sz w:val="24"/>
+                <w:szCs w:val="24"/>
+              </w:rPr>
+              <w:t>(Day 295 – Wk. 43)</w:t>
             </w:r>
           </w:p>
         </w:tc>
@@ -563,7 +617,7 @@
         </w:trPr>
         <w:tc>
           <w:tcPr>
-            <w:tcW w:w="1000" w:type="pct"/>
+            <w:tcW w:w="1118" w:type="pct"/>
             <w:vAlign w:val="center"/>
             <w:hideMark/>
           </w:tcPr>
@@ -583,6 +637,24 @@
                 <w:szCs w:val="24"/>
               </w:rPr>
               <w:t>Nov. 8, 2001</w:t>
+            </w:r>
+          </w:p>
+          <w:p>
+            <w:pPr>
+              <w:spacing w:after="0" w:line="240" w:lineRule="auto"/>
+              <w:rPr>
+                <w:rFonts w:ascii="Times New Roman" w:eastAsia="Times New Roman" w:hAnsi="Times New Roman" w:cs="Times New Roman"/>
+                <w:sz w:val="24"/>
+                <w:szCs w:val="24"/>
+              </w:rPr>
+            </w:pPr>
+            <w:r>
+              <w:rPr>
+                <w:rFonts w:ascii="Times New Roman" w:eastAsia="Times New Roman" w:hAnsi="Times New Roman" w:cs="Times New Roman"/>
+                <w:sz w:val="24"/>
+                <w:szCs w:val="24"/>
+              </w:rPr>
+              <w:t>(Day 311 – Wk. 45)</w:t>
             </w:r>
           </w:p>
         </w:tc>
@@ -618,7 +690,7 @@
         </w:trPr>
         <w:tc>
           <w:tcPr>
-            <w:tcW w:w="1000" w:type="pct"/>
+            <w:tcW w:w="1118" w:type="pct"/>
             <w:vAlign w:val="center"/>
             <w:hideMark/>
           </w:tcPr>
@@ -638,6 +710,24 @@
                 <w:szCs w:val="24"/>
               </w:rPr>
               <w:t>Nov. 29, 2001</w:t>
+            </w:r>
+          </w:p>
+          <w:p>
+            <w:pPr>
+              <w:spacing w:after="0" w:line="240" w:lineRule="auto"/>
+              <w:rPr>
+                <w:rFonts w:ascii="Times New Roman" w:eastAsia="Times New Roman" w:hAnsi="Times New Roman" w:cs="Times New Roman"/>
+                <w:sz w:val="24"/>
+                <w:szCs w:val="24"/>
+              </w:rPr>
+            </w:pPr>
+            <w:r>
+              <w:rPr>
+                <w:rFonts w:ascii="Times New Roman" w:eastAsia="Times New Roman" w:hAnsi="Times New Roman" w:cs="Times New Roman"/>
+                <w:sz w:val="24"/>
+                <w:szCs w:val="24"/>
+              </w:rPr>
+              <w:t>(Day 332 – Wk. 48)</w:t>
             </w:r>
           </w:p>
         </w:tc>
@@ -673,7 +763,7 @@
         </w:trPr>
         <w:tc>
           <w:tcPr>
-            <w:tcW w:w="1000" w:type="pct"/>
+            <w:tcW w:w="1118" w:type="pct"/>
             <w:vAlign w:val="center"/>
             <w:hideMark/>
           </w:tcPr>
@@ -693,6 +783,24 @@
                 <w:szCs w:val="24"/>
               </w:rPr>
               <w:t>Dec. 2, 2001</w:t>
+            </w:r>
+          </w:p>
+          <w:p>
+            <w:pPr>
+              <w:spacing w:after="0" w:line="240" w:lineRule="auto"/>
+              <w:rPr>
+                <w:rFonts w:ascii="Times New Roman" w:eastAsia="Times New Roman" w:hAnsi="Times New Roman" w:cs="Times New Roman"/>
+                <w:sz w:val="24"/>
+                <w:szCs w:val="24"/>
+              </w:rPr>
+            </w:pPr>
+            <w:r>
+              <w:rPr>
+                <w:rFonts w:ascii="Times New Roman" w:eastAsia="Times New Roman" w:hAnsi="Times New Roman" w:cs="Times New Roman"/>
+                <w:sz w:val="24"/>
+                <w:szCs w:val="24"/>
+              </w:rPr>
+              <w:t>(Day 336 – Wk. 48)</w:t>
             </w:r>
           </w:p>
         </w:tc>
@@ -728,7 +836,7 @@
         </w:trPr>
         <w:tc>
           <w:tcPr>
-            <w:tcW w:w="1000" w:type="pct"/>
+            <w:tcW w:w="1118" w:type="pct"/>
             <w:vAlign w:val="center"/>
             <w:hideMark/>
           </w:tcPr>
@@ -748,6 +856,24 @@
                 <w:szCs w:val="24"/>
               </w:rPr>
               <w:t>Jan. 9, 2002</w:t>
+            </w:r>
+          </w:p>
+          <w:p>
+            <w:pPr>
+              <w:spacing w:after="0" w:line="240" w:lineRule="auto"/>
+              <w:rPr>
+                <w:rFonts w:ascii="Times New Roman" w:eastAsia="Times New Roman" w:hAnsi="Times New Roman" w:cs="Times New Roman"/>
+                <w:sz w:val="24"/>
+                <w:szCs w:val="24"/>
+              </w:rPr>
+            </w:pPr>
+            <w:r>
+              <w:rPr>
+                <w:rFonts w:ascii="Times New Roman" w:eastAsia="Times New Roman" w:hAnsi="Times New Roman" w:cs="Times New Roman"/>
+                <w:sz w:val="24"/>
+                <w:szCs w:val="24"/>
+              </w:rPr>
+              <w:t>(Day 374 – Wk. 54)</w:t>
             </w:r>
           </w:p>
         </w:tc>
@@ -783,7 +909,7 @@
         </w:trPr>
         <w:tc>
           <w:tcPr>
-            <w:tcW w:w="1000" w:type="pct"/>
+            <w:tcW w:w="1118" w:type="pct"/>
             <w:vAlign w:val="center"/>
             <w:hideMark/>
           </w:tcPr>
@@ -803,6 +929,24 @@
                 <w:szCs w:val="24"/>
               </w:rPr>
               <w:t>Jan. 15, 2002</w:t>
+            </w:r>
+          </w:p>
+          <w:p>
+            <w:pPr>
+              <w:spacing w:after="0" w:line="240" w:lineRule="auto"/>
+              <w:rPr>
+                <w:rFonts w:ascii="Times New Roman" w:eastAsia="Times New Roman" w:hAnsi="Times New Roman" w:cs="Times New Roman"/>
+                <w:sz w:val="24"/>
+                <w:szCs w:val="24"/>
+              </w:rPr>
+            </w:pPr>
+            <w:r>
+              <w:rPr>
+                <w:rFonts w:ascii="Times New Roman" w:eastAsia="Times New Roman" w:hAnsi="Times New Roman" w:cs="Times New Roman"/>
+                <w:sz w:val="24"/>
+                <w:szCs w:val="24"/>
+              </w:rPr>
+              <w:t>(Day 380 – Wk. 55)</w:t>
             </w:r>
           </w:p>
         </w:tc>
@@ -838,7 +982,7 @@
         </w:trPr>
         <w:tc>
           <w:tcPr>
-            <w:tcW w:w="1000" w:type="pct"/>
+            <w:tcW w:w="1118" w:type="pct"/>
             <w:vAlign w:val="center"/>
             <w:hideMark/>
           </w:tcPr>
@@ -858,6 +1002,24 @@
                 <w:szCs w:val="24"/>
               </w:rPr>
               <w:t>June 15, 2002</w:t>
+            </w:r>
+          </w:p>
+          <w:p>
+            <w:pPr>
+              <w:spacing w:after="0" w:line="240" w:lineRule="auto"/>
+              <w:rPr>
+                <w:rFonts w:ascii="Times New Roman" w:eastAsia="Times New Roman" w:hAnsi="Times New Roman" w:cs="Times New Roman"/>
+                <w:sz w:val="24"/>
+                <w:szCs w:val="24"/>
+              </w:rPr>
+            </w:pPr>
+            <w:r>
+              <w:rPr>
+                <w:rFonts w:ascii="Times New Roman" w:eastAsia="Times New Roman" w:hAnsi="Times New Roman" w:cs="Times New Roman"/>
+                <w:sz w:val="24"/>
+                <w:szCs w:val="24"/>
+              </w:rPr>
+              <w:t>(Day 530 – Wk. 76)</w:t>
             </w:r>
           </w:p>
         </w:tc>
@@ -889,7 +1051,76 @@
       </w:tr>
     </w:tbl>
     <w:p/>
-    <w:p/>
+    <w:p>
+      <w:pPr>
+        <w:rPr>
+          <w:rFonts w:ascii="Times New Roman" w:hAnsi="Times New Roman" w:cs="Times New Roman"/>
+          <w:sz w:val="24"/>
+          <w:szCs w:val="24"/>
+        </w:rPr>
+      </w:pPr>
+      <w:r>
+        <w:rPr>
+          <w:rFonts w:ascii="Times New Roman" w:hAnsi="Times New Roman" w:cs="Times New Roman"/>
+          <w:sz w:val="24"/>
+          <w:szCs w:val="24"/>
+        </w:rPr>
+        <w:t>Day/Week calculations count Jan 1</w:t>
+      </w:r>
+      <w:r>
+        <w:rPr>
+          <w:rFonts w:ascii="Times New Roman" w:hAnsi="Times New Roman" w:cs="Times New Roman"/>
+          <w:sz w:val="24"/>
+          <w:szCs w:val="24"/>
+          <w:vertAlign w:val="superscript"/>
+        </w:rPr>
+        <w:t>st</w:t>
+      </w:r>
+      <w:r>
+        <w:rPr>
+          <w:rFonts w:ascii="Times New Roman" w:hAnsi="Times New Roman" w:cs="Times New Roman"/>
+          <w:sz w:val="24"/>
+          <w:szCs w:val="24"/>
+        </w:rPr>
+        <w:t xml:space="preserve"> 2021 as day 1 and Jan 1</w:t>
+      </w:r>
+      <w:r>
+        <w:rPr>
+          <w:rFonts w:ascii="Times New Roman" w:hAnsi="Times New Roman" w:cs="Times New Roman"/>
+          <w:sz w:val="24"/>
+          <w:szCs w:val="24"/>
+          <w:vertAlign w:val="superscript"/>
+        </w:rPr>
+        <w:t>st</w:t>
+      </w:r>
+      <w:r>
+        <w:rPr>
+          <w:rFonts w:ascii="Times New Roman" w:hAnsi="Times New Roman" w:cs="Times New Roman"/>
+          <w:sz w:val="24"/>
+          <w:szCs w:val="24"/>
+        </w:rPr>
+        <w:t>-7</w:t>
+      </w:r>
+      <w:r>
+        <w:rPr>
+          <w:rFonts w:ascii="Times New Roman" w:hAnsi="Times New Roman" w:cs="Times New Roman"/>
+          <w:sz w:val="24"/>
+          <w:szCs w:val="24"/>
+          <w:vertAlign w:val="superscript"/>
+        </w:rPr>
+        <w:t>th</w:t>
+      </w:r>
+      <w:r>
+        <w:rPr>
+          <w:rFonts w:ascii="Times New Roman" w:hAnsi="Times New Roman" w:cs="Times New Roman"/>
+          <w:sz w:val="24"/>
+          <w:szCs w:val="24"/>
+        </w:rPr>
+        <w:t xml:space="preserve"> as week 1 – thus the weeks are not actual Sunday-based weeks.</w:t>
+      </w:r>
+      <w:bookmarkStart w:id="0" w:name="_GoBack"/>
+      <w:bookmarkEnd w:id="0"/>
+    </w:p>
     <w:p>
       <w:pPr>
         <w:rPr>
@@ -925,8 +1156,6 @@
         </w:rPr>
         <w:t xml:space="preserve"> </w:t>
       </w:r>
-      <w:bookmarkStart w:id="0" w:name="_GoBack"/>
-      <w:bookmarkEnd w:id="0"/>
     </w:p>
     <w:sectPr>
       <w:pgSz w:w="12240" w:h="15840"/>

</xml_diff>